<commit_message>
Update backlog and sprint output
</commit_message>
<xml_diff>
--- a/Management/Sprint Docs/Sprint 4/Sprint 4 output.docx
+++ b/Management/Sprint Docs/Sprint 4/Sprint 4 output.docx
@@ -30,29 +30,12 @@
         <w:rPr>
           <w:highlight w:val="yellow"/>
         </w:rPr>
-        <w:t xml:space="preserve">Tagged in </w:t>
-      </w:r>
-      <w:proofErr w:type="spellStart"/>
-      <w:r>
-        <w:rPr>
-          <w:highlight w:val="yellow"/>
-        </w:rPr>
-        <w:t>bitbucket</w:t>
-      </w:r>
-      <w:proofErr w:type="spellEnd"/>
-      <w:r>
-        <w:rPr>
-          <w:highlight w:val="yellow"/>
-        </w:rPr>
-        <w:t xml:space="preserve"> as Sprint_4_Product_Increment</w:t>
-      </w:r>
-    </w:p>
-    <w:p>
-      <w:pPr>
-        <w:pStyle w:val="NoSpacing"/>
-        <w:rPr>
-          <w:b/>
-        </w:rPr>
+        <w:t>Tagged in bitbucket as Sprint_4_Product_Increment</w:t>
+      </w:r>
+    </w:p>
+    <w:p>
+      <w:pPr>
+        <w:pStyle w:val="NoSpacing"/>
       </w:pPr>
     </w:p>
     <w:p>
@@ -926,66 +909,56 @@
     <w:p>
       <w:pPr>
         <w:pStyle w:val="NoSpacing"/>
+        <w:ind w:left="2160"/>
+      </w:pPr>
+    </w:p>
+    <w:p>
+      <w:pPr>
+        <w:pStyle w:val="NoSpacing"/>
+        <w:numPr>
+          <w:ilvl w:val="0"/>
+          <w:numId w:val="3"/>
+        </w:numPr>
+      </w:pPr>
+      <w:r>
+        <w:t xml:space="preserve">Task 4: Changing wind/concrete temperatures in </w:t>
+      </w:r>
+      <w:proofErr w:type="gramStart"/>
+      <w:r>
+        <w:t>std</w:t>
+      </w:r>
+      <w:proofErr w:type="gramEnd"/>
+      <w:r>
+        <w:t xml:space="preserve"> and metric</w:t>
+      </w:r>
+      <w:r>
+        <w:t>. And task 5 Boundary for changing conc</w:t>
+      </w:r>
+      <w:r>
+        <w:t>rete</w:t>
+      </w:r>
+      <w:r>
+        <w:t xml:space="preserve"> temp/ wind speed in metric</w:t>
+      </w:r>
+      <w:proofErr w:type="gramStart"/>
+      <w:r>
+        <w:t>.</w:t>
+      </w:r>
+      <w:r>
+        <w:t>/</w:t>
+      </w:r>
+      <w:proofErr w:type="gramEnd"/>
+      <w:r>
+        <w:t>std</w:t>
+      </w:r>
+    </w:p>
+    <w:p>
+      <w:pPr>
+        <w:pStyle w:val="NoSpacing"/>
         <w:numPr>
           <w:ilvl w:val="1"/>
           <w:numId w:val="3"/>
         </w:numPr>
-        <w:rPr>
-          <w:b/>
-        </w:rPr>
-      </w:pPr>
-      <w:r>
-        <w:rPr>
-          <w:b/>
-        </w:rPr>
-        <w:t>NOTE: We need to test when its standard time</w:t>
-      </w:r>
-    </w:p>
-    <w:p>
-      <w:pPr>
-        <w:pStyle w:val="NoSpacing"/>
-        <w:numPr>
-          <w:ilvl w:val="0"/>
-          <w:numId w:val="3"/>
-        </w:numPr>
-      </w:pPr>
-      <w:r>
-        <w:t xml:space="preserve">Task 4: Changing wind/concrete temperatures in </w:t>
-      </w:r>
-      <w:proofErr w:type="spellStart"/>
-      <w:proofErr w:type="gramStart"/>
-      <w:r>
-        <w:t>std</w:t>
-      </w:r>
-      <w:proofErr w:type="spellEnd"/>
-      <w:proofErr w:type="gramEnd"/>
-      <w:r>
-        <w:t xml:space="preserve"> and metric</w:t>
-      </w:r>
-      <w:r>
-        <w:t xml:space="preserve">. And task 5 Boundary for changing </w:t>
-      </w:r>
-      <w:proofErr w:type="spellStart"/>
-      <w:r>
-        <w:t>conc</w:t>
-      </w:r>
-      <w:proofErr w:type="spellEnd"/>
-      <w:r>
-        <w:t xml:space="preserve"> temp/ wind speed in </w:t>
-      </w:r>
-      <w:proofErr w:type="spellStart"/>
-      <w:r>
-        <w:t>metric.std</w:t>
-      </w:r>
-      <w:proofErr w:type="spellEnd"/>
-    </w:p>
-    <w:p>
-      <w:pPr>
-        <w:pStyle w:val="NoSpacing"/>
-        <w:numPr>
-          <w:ilvl w:val="1"/>
-          <w:numId w:val="3"/>
-        </w:numPr>
       </w:pPr>
       <w:r>
         <w:t>Unit testing</w:t>
@@ -1012,13 +985,8 @@
         </w:numPr>
       </w:pPr>
       <w:r>
-        <w:t xml:space="preserve">Change wind in </w:t>
-      </w:r>
-      <w:proofErr w:type="spellStart"/>
-      <w:r>
-        <w:t>std</w:t>
-      </w:r>
-      <w:proofErr w:type="spellEnd"/>
+        <w:t>Change wind in std</w:t>
+      </w:r>
     </w:p>
     <w:p>
       <w:pPr>
@@ -1041,21 +1009,14 @@
         </w:numPr>
       </w:pPr>
       <w:r>
-        <w:t xml:space="preserve">Change </w:t>
-      </w:r>
-      <w:proofErr w:type="spellStart"/>
-      <w:r>
-        <w:t>conc</w:t>
-      </w:r>
-      <w:proofErr w:type="spellEnd"/>
-      <w:r>
-        <w:t xml:space="preserve"> in </w:t>
-      </w:r>
-      <w:proofErr w:type="spellStart"/>
-      <w:r>
-        <w:t>std</w:t>
-      </w:r>
-      <w:proofErr w:type="spellEnd"/>
+        <w:t>Change conc</w:t>
+      </w:r>
+      <w:r>
+        <w:t>rete</w:t>
+      </w:r>
+      <w:r>
+        <w:t xml:space="preserve"> in std</w:t>
+      </w:r>
     </w:p>
     <w:p>
       <w:pPr>
@@ -1066,15 +1027,10 @@
         </w:numPr>
       </w:pPr>
       <w:r>
-        <w:t xml:space="preserve">Change </w:t>
-      </w:r>
-      <w:proofErr w:type="spellStart"/>
-      <w:r>
-        <w:t>conc</w:t>
-      </w:r>
-      <w:proofErr w:type="spellEnd"/>
-      <w:r>
-        <w:t xml:space="preserve"> in metric</w:t>
+        <w:t xml:space="preserve">Change concrete </w:t>
+      </w:r>
+      <w:r>
+        <w:t>in metric</w:t>
       </w:r>
     </w:p>
     <w:p>
@@ -1086,21 +1042,14 @@
         </w:numPr>
       </w:pPr>
       <w:r>
-        <w:t xml:space="preserve">Change </w:t>
-      </w:r>
-      <w:proofErr w:type="spellStart"/>
-      <w:r>
-        <w:t>conc</w:t>
-      </w:r>
-      <w:proofErr w:type="spellEnd"/>
-      <w:r>
-        <w:t xml:space="preserve"> and wind in </w:t>
-      </w:r>
-      <w:proofErr w:type="spellStart"/>
-      <w:r>
-        <w:t>std</w:t>
-      </w:r>
-      <w:proofErr w:type="spellEnd"/>
+        <w:t>Change conc</w:t>
+      </w:r>
+      <w:r>
+        <w:t>rete</w:t>
+      </w:r>
+      <w:r>
+        <w:t xml:space="preserve"> and wind in std</w:t>
+      </w:r>
     </w:p>
     <w:p>
       <w:pPr>
@@ -1111,13 +1060,11 @@
         </w:numPr>
       </w:pPr>
       <w:r>
-        <w:t xml:space="preserve">Change </w:t>
-      </w:r>
-      <w:proofErr w:type="spellStart"/>
-      <w:r>
-        <w:t>conc</w:t>
-      </w:r>
-      <w:proofErr w:type="spellEnd"/>
+        <w:t>Change conc</w:t>
+      </w:r>
+      <w:r>
+        <w:t>rete</w:t>
+      </w:r>
       <w:r>
         <w:t xml:space="preserve"> and wind in metric</w:t>
       </w:r>
@@ -1131,15 +1078,7 @@
         </w:numPr>
       </w:pPr>
       <w:r>
-        <w:t xml:space="preserve">The appropriate </w:t>
-      </w:r>
-      <w:proofErr w:type="spellStart"/>
-      <w:r>
-        <w:t>std</w:t>
-      </w:r>
-      <w:proofErr w:type="spellEnd"/>
-      <w:r>
-        <w:t>/metric labels should appear</w:t>
+        <w:t>The appropriate std/metric labels should appear</w:t>
       </w:r>
     </w:p>
     <w:p>
@@ -1171,11 +1110,9 @@
       <w:r>
         <w:t xml:space="preserve">Correct concrete temp/ </w:t>
       </w:r>
-      <w:proofErr w:type="spellStart"/>
-      <w:r>
-        <w:t>evap</w:t>
-      </w:r>
-      <w:proofErr w:type="spellEnd"/>
+      <w:r>
+        <w:t>evaporation</w:t>
+      </w:r>
       <w:r>
         <w:t xml:space="preserve"> rate/ wind speed/ and point on graph is updated correctly</w:t>
       </w:r>
@@ -1207,15 +1144,7 @@
         </w:numPr>
       </w:pPr>
       <w:r>
-        <w:t>Boundary for concrete temp (</w:t>
-      </w:r>
-      <w:proofErr w:type="spellStart"/>
-      <w:r>
-        <w:t>std</w:t>
-      </w:r>
-      <w:proofErr w:type="spellEnd"/>
-      <w:r>
-        <w:t>) 40 – 99 degrees F</w:t>
+        <w:t>Boundary for concrete temp (std) 40 – 99 degrees F</w:t>
       </w:r>
     </w:p>
     <w:p>
@@ -1245,15 +1174,7 @@
         </w:numPr>
       </w:pPr>
       <w:r>
-        <w:t>Boundary for wind speed (</w:t>
-      </w:r>
-      <w:proofErr w:type="spellStart"/>
-      <w:r>
-        <w:t>std</w:t>
-      </w:r>
-      <w:proofErr w:type="spellEnd"/>
-      <w:r>
-        <w:t>) is 0-35 mph</w:t>
+        <w:t>Boundary for wind speed (std) is 0-35 mph</w:t>
       </w:r>
     </w:p>
     <w:p>
@@ -1343,13 +1264,11 @@
         </w:numPr>
       </w:pPr>
       <w:r>
-        <w:t>Make sure wind/</w:t>
-      </w:r>
-      <w:proofErr w:type="spellStart"/>
-      <w:r>
-        <w:t>conc</w:t>
-      </w:r>
-      <w:proofErr w:type="spellEnd"/>
+        <w:t>Make sure wind/conc</w:t>
+      </w:r>
+      <w:r>
+        <w:t>rete</w:t>
+      </w:r>
       <w:r>
         <w:t xml:space="preserve"> isn’t empty</w:t>
       </w:r>
@@ -1579,775 +1498,1231 @@
           <w:b/>
         </w:rPr>
       </w:pPr>
+      <w:r>
+        <w:rPr>
+          <w:b/>
+        </w:rPr>
+        <w:t>Sprint Review</w:t>
+      </w:r>
+    </w:p>
+    <w:p>
+      <w:pPr>
+        <w:pStyle w:val="NoSpacing"/>
+        <w:numPr>
+          <w:ilvl w:val="0"/>
+          <w:numId w:val="1"/>
+        </w:numPr>
+      </w:pPr>
+      <w:r>
+        <w:t xml:space="preserve">Monday </w:t>
+      </w:r>
+      <w:r>
+        <w:t>March 16</w:t>
+      </w:r>
+      <w:r>
+        <w:rPr>
+          <w:vertAlign w:val="superscript"/>
+        </w:rPr>
+        <w:t>th</w:t>
+      </w:r>
+      <w:r>
+        <w:t xml:space="preserve"> </w:t>
+      </w:r>
+      <w:r>
+        <w:t>4:30 – 5:30</w:t>
+      </w:r>
+    </w:p>
+    <w:p>
+      <w:pPr>
+        <w:pStyle w:val="NoSpacing"/>
+        <w:numPr>
+          <w:ilvl w:val="0"/>
+          <w:numId w:val="1"/>
+        </w:numPr>
+      </w:pPr>
+      <w:r>
+        <w:t xml:space="preserve">Daniel Grote, Zach Smith, </w:t>
+      </w:r>
+      <w:r>
+        <w:t xml:space="preserve">Bryan Allen, </w:t>
+      </w:r>
+      <w:r>
+        <w:t>Mark Grinter</w:t>
+      </w:r>
+    </w:p>
+    <w:p>
+      <w:pPr>
+        <w:pStyle w:val="NoSpacing"/>
+        <w:numPr>
+          <w:ilvl w:val="0"/>
+          <w:numId w:val="1"/>
+        </w:numPr>
+      </w:pPr>
+      <w:r>
+        <w:t>Discussion:</w:t>
+      </w:r>
+    </w:p>
+    <w:p>
+      <w:pPr>
+        <w:pStyle w:val="NoSpacing"/>
+        <w:numPr>
+          <w:ilvl w:val="1"/>
+          <w:numId w:val="1"/>
+        </w:numPr>
+      </w:pPr>
+      <w:r>
+        <w:t>We demoed w</w:t>
+      </w:r>
+      <w:r>
+        <w:t>hat was accomplished in sprint 4</w:t>
+      </w:r>
+      <w:r>
+        <w:t>.</w:t>
+      </w:r>
+    </w:p>
+    <w:p>
+      <w:pPr>
+        <w:pStyle w:val="NoSpacing"/>
+        <w:numPr>
+          <w:ilvl w:val="1"/>
+          <w:numId w:val="1"/>
+        </w:numPr>
+      </w:pPr>
+      <w:r>
+        <w:t>Discussed the following topics</w:t>
+      </w:r>
+    </w:p>
+    <w:p>
+      <w:pPr>
+        <w:pStyle w:val="NoSpacing"/>
+        <w:numPr>
+          <w:ilvl w:val="2"/>
+          <w:numId w:val="1"/>
+        </w:numPr>
+      </w:pPr>
+      <w:r>
+        <w:t>Time zones</w:t>
+      </w:r>
+    </w:p>
+    <w:p>
+      <w:pPr>
+        <w:pStyle w:val="NoSpacing"/>
+        <w:numPr>
+          <w:ilvl w:val="2"/>
+          <w:numId w:val="1"/>
+        </w:numPr>
+      </w:pPr>
+      <w:r>
+        <w:t>Concrete Temperature prediction formula</w:t>
+      </w:r>
+    </w:p>
+    <w:p>
+      <w:pPr>
+        <w:pStyle w:val="NoSpacing"/>
+        <w:numPr>
+          <w:ilvl w:val="2"/>
+          <w:numId w:val="1"/>
+        </w:numPr>
+      </w:pPr>
+      <w:r>
+        <w:t>Change concrete temp/ wind speed for a point</w:t>
+      </w:r>
+    </w:p>
+    <w:p>
+      <w:pPr>
+        <w:pStyle w:val="NoSpacing"/>
+        <w:numPr>
+          <w:ilvl w:val="2"/>
+          <w:numId w:val="1"/>
+        </w:numPr>
+      </w:pPr>
+      <w:r>
+        <w:t>City, state added to title</w:t>
+      </w:r>
+    </w:p>
+    <w:p>
+      <w:pPr>
+        <w:pStyle w:val="NoSpacing"/>
+        <w:numPr>
+          <w:ilvl w:val="2"/>
+          <w:numId w:val="1"/>
+        </w:numPr>
+      </w:pPr>
+      <w:r>
+        <w:t>Validation</w:t>
+      </w:r>
+    </w:p>
+    <w:p>
+      <w:pPr>
+        <w:pStyle w:val="NoSpacing"/>
+        <w:numPr>
+          <w:ilvl w:val="2"/>
+          <w:numId w:val="1"/>
+        </w:numPr>
+      </w:pPr>
+      <w:r>
+        <w:t>Hot/Cold warnings</w:t>
+      </w:r>
+    </w:p>
+    <w:p>
+      <w:pPr>
+        <w:pStyle w:val="NoSpacing"/>
+        <w:numPr>
+          <w:ilvl w:val="2"/>
+          <w:numId w:val="1"/>
+        </w:numPr>
+      </w:pPr>
+      <w:r>
+        <w:t>Resetting data</w:t>
+      </w:r>
+    </w:p>
+    <w:p>
+      <w:pPr>
+        <w:pStyle w:val="NoSpacing"/>
+        <w:numPr>
+          <w:ilvl w:val="2"/>
+          <w:numId w:val="1"/>
+        </w:numPr>
+      </w:pPr>
+      <w:r>
+        <w:t>Adding new series</w:t>
+      </w:r>
+    </w:p>
+    <w:p>
+      <w:pPr>
+        <w:pStyle w:val="NoSpacing"/>
+        <w:numPr>
+          <w:ilvl w:val="2"/>
+          <w:numId w:val="1"/>
+        </w:numPr>
+      </w:pPr>
+      <w:r>
+        <w:t>Design of projects page</w:t>
+      </w:r>
+    </w:p>
+    <w:p>
+      <w:pPr>
+        <w:pStyle w:val="NoSpacing"/>
+        <w:numPr>
+          <w:ilvl w:val="2"/>
+          <w:numId w:val="1"/>
+        </w:numPr>
+      </w:pPr>
+      <w:r>
+        <w:t>Server Access</w:t>
+      </w:r>
+    </w:p>
+    <w:p>
+      <w:pPr>
+        <w:pStyle w:val="NoSpacing"/>
+        <w:numPr>
+          <w:ilvl w:val="2"/>
+          <w:numId w:val="1"/>
+        </w:numPr>
+      </w:pPr>
+      <w:r>
+        <w:t>Bounds of concrete temp and wind</w:t>
+      </w:r>
+    </w:p>
+    <w:p>
+      <w:pPr>
+        <w:pStyle w:val="NoSpacing"/>
+        <w:numPr>
+          <w:ilvl w:val="2"/>
+          <w:numId w:val="1"/>
+        </w:numPr>
+      </w:pPr>
+      <w:r>
+        <w:t>Limit on number of projects/notifications – No</w:t>
+      </w:r>
+    </w:p>
+    <w:p>
+      <w:pPr>
+        <w:pStyle w:val="NoSpacing"/>
+        <w:numPr>
+          <w:ilvl w:val="2"/>
+          <w:numId w:val="1"/>
+        </w:numPr>
+      </w:pPr>
+      <w:r>
+        <w:t>Notifications and how often to get updated weather predictions</w:t>
+      </w:r>
+    </w:p>
+    <w:p>
+      <w:pPr>
+        <w:pStyle w:val="NoSpacing"/>
+        <w:numPr>
+          <w:ilvl w:val="2"/>
+          <w:numId w:val="1"/>
+        </w:numPr>
+      </w:pPr>
+      <w:r>
+        <w:t>Shared Projects and project owners</w:t>
+      </w:r>
+    </w:p>
+    <w:p>
+      <w:pPr>
+        <w:pStyle w:val="NoSpacing"/>
+        <w:numPr>
+          <w:ilvl w:val="2"/>
+          <w:numId w:val="1"/>
+        </w:numPr>
+      </w:pPr>
+      <w:r>
+        <w:t>Notes</w:t>
+      </w:r>
+    </w:p>
+    <w:p>
+      <w:pPr>
+        <w:pStyle w:val="NoSpacing"/>
+        <w:numPr>
+          <w:ilvl w:val="0"/>
+          <w:numId w:val="1"/>
+        </w:numPr>
+      </w:pPr>
+      <w:r>
+        <w:t>Decisions:</w:t>
+      </w:r>
+      <w:r>
+        <w:t xml:space="preserve"> </w:t>
+      </w:r>
+      <w:r>
+        <w:rPr>
+          <w:i/>
+        </w:rPr>
+        <w:t>(</w:t>
+      </w:r>
+      <w:r>
+        <w:rPr>
+          <w:b/>
+          <w:i/>
+        </w:rPr>
+        <w:t>This font means this was an added</w:t>
+      </w:r>
+      <w:r>
+        <w:rPr>
+          <w:b/>
+          <w:i/>
+        </w:rPr>
+        <w:t>/changed</w:t>
+      </w:r>
+      <w:r>
+        <w:rPr>
+          <w:b/>
+          <w:i/>
+        </w:rPr>
+        <w:t xml:space="preserve"> requirement</w:t>
+      </w:r>
+      <w:r>
+        <w:rPr>
+          <w:i/>
+        </w:rPr>
+        <w:t>)</w:t>
+      </w:r>
+    </w:p>
+    <w:p>
+      <w:pPr>
+        <w:pStyle w:val="NoSpacing"/>
+        <w:numPr>
+          <w:ilvl w:val="1"/>
+          <w:numId w:val="1"/>
+        </w:numPr>
+      </w:pPr>
+      <w:r>
+        <w:t>Clients want the following changes/additions:</w:t>
+      </w:r>
+    </w:p>
+    <w:p>
+      <w:pPr>
+        <w:pStyle w:val="NoSpacing"/>
+        <w:numPr>
+          <w:ilvl w:val="2"/>
+          <w:numId w:val="1"/>
+        </w:numPr>
+      </w:pPr>
+      <w:r>
+        <w:t xml:space="preserve">No upper bound on concrete temperature prediction formula. </w:t>
+      </w:r>
+    </w:p>
+    <w:p>
+      <w:pPr>
+        <w:pStyle w:val="NoSpacing"/>
+        <w:numPr>
+          <w:ilvl w:val="2"/>
+          <w:numId w:val="1"/>
+        </w:numPr>
+        <w:rPr>
+          <w:b/>
+          <w:i/>
+        </w:rPr>
+      </w:pPr>
+      <w:r>
+        <w:rPr>
+          <w:b/>
+          <w:i/>
+        </w:rPr>
+        <w:t>Tooltips on buttons</w:t>
+      </w:r>
+    </w:p>
+    <w:p>
+      <w:pPr>
+        <w:pStyle w:val="NoSpacing"/>
+        <w:numPr>
+          <w:ilvl w:val="2"/>
+          <w:numId w:val="1"/>
+        </w:numPr>
+      </w:pPr>
+      <w:r>
+        <w:t>Reset Button</w:t>
+      </w:r>
+      <w:r>
+        <w:t xml:space="preserve"> only</w:t>
+      </w:r>
+      <w:r>
+        <w:t xml:space="preserve"> appears after a series is added</w:t>
+      </w:r>
+    </w:p>
+    <w:p>
+      <w:pPr>
+        <w:pStyle w:val="NoSpacing"/>
+        <w:numPr>
+          <w:ilvl w:val="2"/>
+          <w:numId w:val="1"/>
+        </w:numPr>
+        <w:rPr>
+          <w:b/>
+          <w:i/>
+        </w:rPr>
+      </w:pPr>
+      <w:r>
+        <w:rPr>
+          <w:b/>
+          <w:i/>
+        </w:rPr>
+        <w:t>Conc</w:t>
+      </w:r>
+      <w:r>
+        <w:rPr>
+          <w:b/>
+          <w:i/>
+        </w:rPr>
+        <w:t>rete</w:t>
+      </w:r>
+      <w:r>
+        <w:rPr>
+          <w:b/>
+          <w:i/>
+        </w:rPr>
+        <w:t xml:space="preserve"> temp then wind speed (inside and outside checkboxes) </w:t>
+      </w:r>
+    </w:p>
+    <w:p>
+      <w:pPr>
+        <w:pStyle w:val="NoSpacing"/>
+        <w:numPr>
+          <w:ilvl w:val="3"/>
+          <w:numId w:val="1"/>
+        </w:numPr>
+        <w:rPr>
+          <w:b/>
+          <w:i/>
+        </w:rPr>
+      </w:pPr>
+      <w:r>
+        <w:rPr>
+          <w:b/>
+          <w:i/>
+        </w:rPr>
+        <w:t>This will change the entire graph and will be a separate series with a different line style</w:t>
+      </w:r>
+    </w:p>
+    <w:p>
+      <w:pPr>
+        <w:pStyle w:val="NoSpacing"/>
+        <w:numPr>
+          <w:ilvl w:val="3"/>
+          <w:numId w:val="1"/>
+        </w:numPr>
+        <w:rPr>
+          <w:b/>
+          <w:i/>
+        </w:rPr>
+      </w:pPr>
+      <w:r>
+        <w:rPr>
+          <w:b/>
+          <w:i/>
+        </w:rPr>
+        <w:t>Series will be named by what the user changes (ex: if user enters 80 degrees F for the series will be called 80 degrees F)</w:t>
+      </w:r>
+    </w:p>
+    <w:p>
+      <w:pPr>
+        <w:pStyle w:val="NoSpacing"/>
+        <w:numPr>
+          <w:ilvl w:val="2"/>
+          <w:numId w:val="1"/>
+        </w:numPr>
+      </w:pPr>
+      <w:r>
+        <w:t>Instead of displaying the time zone just say local time of zip code</w:t>
+      </w:r>
+    </w:p>
+    <w:p>
+      <w:pPr>
+        <w:pStyle w:val="NoSpacing"/>
+        <w:numPr>
+          <w:ilvl w:val="2"/>
+          <w:numId w:val="1"/>
+        </w:numPr>
+        <w:rPr>
+          <w:b/>
+          <w:i/>
+        </w:rPr>
+      </w:pPr>
+      <w:r>
+        <w:rPr>
+          <w:b/>
+          <w:i/>
+        </w:rPr>
+        <w:t>Add sticky notes</w:t>
+      </w:r>
+    </w:p>
+    <w:p>
+      <w:pPr>
+        <w:pStyle w:val="NoSpacing"/>
+        <w:numPr>
+          <w:ilvl w:val="2"/>
+          <w:numId w:val="1"/>
+        </w:numPr>
+        <w:rPr>
+          <w:b/>
+          <w:i/>
+        </w:rPr>
+      </w:pPr>
+      <w:r>
+        <w:rPr>
+          <w:b/>
+          <w:i/>
+        </w:rPr>
+        <w:t>Add legend because there will be different series now</w:t>
+      </w:r>
+    </w:p>
+    <w:p>
+      <w:pPr>
+        <w:pStyle w:val="NoSpacing"/>
+        <w:numPr>
+          <w:ilvl w:val="2"/>
+          <w:numId w:val="1"/>
+        </w:numPr>
+        <w:rPr>
+          <w:b/>
+          <w:i/>
+        </w:rPr>
+      </w:pPr>
+      <w:r>
+        <w:t>Check once a day for change in state noti</w:t>
+      </w:r>
+      <w:r>
+        <w:t>fi</w:t>
+      </w:r>
+      <w:r>
+        <w:t>cations</w:t>
+      </w:r>
+    </w:p>
+    <w:p>
+      <w:pPr>
+        <w:pStyle w:val="NoSpacing"/>
+        <w:numPr>
+          <w:ilvl w:val="2"/>
+          <w:numId w:val="1"/>
+        </w:numPr>
+        <w:rPr>
+          <w:b/>
+          <w:i/>
+        </w:rPr>
+      </w:pPr>
+      <w:r>
+        <w:t>Projects get deleted after a month</w:t>
+      </w:r>
+    </w:p>
+    <w:p>
+      <w:pPr>
+        <w:pStyle w:val="NoSpacing"/>
+        <w:numPr>
+          <w:ilvl w:val="3"/>
+          <w:numId w:val="1"/>
+        </w:numPr>
+      </w:pPr>
+      <w:r>
+        <w:t xml:space="preserve">If a project is passed the original week it will have an option to re-updated the graph for the next week. </w:t>
+      </w:r>
+    </w:p>
+    <w:p>
+      <w:pPr>
+        <w:pStyle w:val="NoSpacing"/>
+        <w:numPr>
+          <w:ilvl w:val="2"/>
+          <w:numId w:val="1"/>
+        </w:numPr>
+      </w:pPr>
+      <w:r>
+        <w:t xml:space="preserve">No limits on how many projects/notifications users can make. </w:t>
+      </w:r>
+    </w:p>
+    <w:p>
+      <w:pPr>
+        <w:pStyle w:val="NoSpacing"/>
+        <w:numPr>
+          <w:ilvl w:val="3"/>
+          <w:numId w:val="1"/>
+        </w:numPr>
+      </w:pPr>
+      <w:r>
+        <w:t>Note: We will have a limit but it will be a large number</w:t>
+      </w:r>
+    </w:p>
+    <w:p>
+      <w:pPr>
+        <w:pStyle w:val="NoSpacing"/>
+        <w:numPr>
+          <w:ilvl w:val="0"/>
+          <w:numId w:val="1"/>
+        </w:numPr>
+      </w:pPr>
+      <w:r>
+        <w:t>Follow up actions:</w:t>
+      </w:r>
+    </w:p>
+    <w:p>
+      <w:pPr>
+        <w:pStyle w:val="NoSpacing"/>
+        <w:numPr>
+          <w:ilvl w:val="1"/>
+          <w:numId w:val="1"/>
+        </w:numPr>
+        <w:rPr>
+          <w:b/>
+          <w:i/>
+        </w:rPr>
+      </w:pPr>
+      <w:r>
+        <w:rPr>
+          <w:b/>
+          <w:i/>
+        </w:rPr>
+        <w:t>We will create notifications for various zip codes and see how much the prediction changes. Then let mark know</w:t>
+      </w:r>
+      <w:r>
+        <w:rPr>
+          <w:b/>
+          <w:i/>
+        </w:rPr>
+        <w:t xml:space="preserve"> and he will decide how to proceed with how the notifications will work.</w:t>
+      </w:r>
+    </w:p>
+    <w:p>
+      <w:pPr>
+        <w:pStyle w:val="NoSpacing"/>
+        <w:ind w:left="720"/>
+      </w:pPr>
+    </w:p>
+    <w:p>
+      <w:pPr>
+        <w:pStyle w:val="NoSpacing"/>
+        <w:ind w:left="1440"/>
+      </w:pPr>
+    </w:p>
+    <w:p>
+      <w:pPr>
+        <w:pStyle w:val="NoSpacing"/>
+        <w:rPr>
+          <w:b/>
+        </w:rPr>
+      </w:pPr>
+      <w:r>
+        <w:rPr>
+          <w:b/>
+        </w:rPr>
+        <w:t>Sprint Retrospective</w:t>
+      </w:r>
+    </w:p>
+    <w:p>
+      <w:pPr>
+        <w:pStyle w:val="NoSpacing"/>
+        <w:ind w:left="720"/>
+      </w:pPr>
+    </w:p>
+    <w:p>
+      <w:pPr>
+        <w:pStyle w:val="NoSpacing"/>
+        <w:numPr>
+          <w:ilvl w:val="0"/>
+          <w:numId w:val="2"/>
+        </w:numPr>
+      </w:pPr>
+      <w:r>
+        <w:t>Everything is going well. Client had no complaints.</w:t>
+      </w:r>
+    </w:p>
+    <w:p>
+      <w:pPr>
+        <w:pStyle w:val="NoSpacing"/>
+      </w:pPr>
+    </w:p>
+    <w:p>
+      <w:pPr>
+        <w:pStyle w:val="NoSpacing"/>
+        <w:rPr>
+          <w:b/>
+        </w:rPr>
+      </w:pPr>
+      <w:r>
+        <w:rPr>
+          <w:b/>
+          <w:highlight w:val="yellow"/>
+        </w:rPr>
+        <w:t xml:space="preserve">Project/Sprint Overview </w:t>
+      </w:r>
+      <w:r>
+        <w:rPr>
+          <w:b/>
+          <w:highlight w:val="yellow"/>
+        </w:rPr>
+        <w:t xml:space="preserve"> - NOT SURE WHAT TO CALL THIS </w:t>
+      </w:r>
+      <w:r>
+        <w:rPr>
+          <w:b/>
+          <w:highlight w:val="yellow"/>
+        </w:rPr>
+        <w:t>(Talk about changes/</w:t>
+      </w:r>
+      <w:r>
+        <w:rPr>
+          <w:b/>
+          <w:highlight w:val="yellow"/>
+        </w:rPr>
+        <w:t>decisions</w:t>
+      </w:r>
+      <w:r>
+        <w:rPr>
+          <w:b/>
+          <w:highlight w:val="yellow"/>
+        </w:rPr>
+        <w:t xml:space="preserve"> that we made/ How the sprint went/ </w:t>
+      </w:r>
+      <w:r>
+        <w:rPr>
+          <w:b/>
+          <w:highlight w:val="yellow"/>
+        </w:rPr>
+        <w:t>etc.</w:t>
+      </w:r>
+      <w:r>
+        <w:rPr>
+          <w:b/>
+          <w:highlight w:val="yellow"/>
+        </w:rPr>
+        <w:t xml:space="preserve"> – This is what we got taken off for in our last status report)</w:t>
+      </w:r>
+    </w:p>
+    <w:p>
+      <w:pPr>
+        <w:pStyle w:val="NoSpacing"/>
+        <w:rPr>
+          <w:b/>
+        </w:rPr>
+      </w:pPr>
+      <w:r>
+        <w:rPr>
+          <w:b/>
+        </w:rPr>
+        <w:tab/>
+      </w:r>
+    </w:p>
+    <w:p>
+      <w:pPr>
+        <w:pStyle w:val="NoSpacing"/>
+      </w:pPr>
+      <w:r>
+        <w:t>We were a bit behind in starting this sprint so we added in more functionality than what was originally planned</w:t>
+      </w:r>
+      <w:r>
+        <w:t xml:space="preserve"> to catch up</w:t>
+      </w:r>
+      <w:r>
+        <w:t>.</w:t>
+      </w:r>
+    </w:p>
+    <w:p>
+      <w:pPr>
+        <w:pStyle w:val="NoSpacing"/>
+      </w:pPr>
+    </w:p>
+    <w:p>
+      <w:pPr>
+        <w:pStyle w:val="NoSpacing"/>
+        <w:numPr>
+          <w:ilvl w:val="0"/>
+          <w:numId w:val="5"/>
+        </w:numPr>
+        <w:rPr>
+          <w:b/>
+        </w:rPr>
+      </w:pPr>
+      <w:r>
+        <w:rPr>
+          <w:b/>
+        </w:rPr>
+        <w:t>Daniel</w:t>
+      </w:r>
+    </w:p>
+    <w:p>
+      <w:pPr>
+        <w:pStyle w:val="NoSpacing"/>
+        <w:numPr>
+          <w:ilvl w:val="1"/>
+          <w:numId w:val="5"/>
+        </w:numPr>
+        <w:rPr>
+          <w:b/>
+        </w:rPr>
+      </w:pPr>
+      <w:r>
+        <w:t>Tasks that were planned but not finished</w:t>
+      </w:r>
+      <w:r>
+        <w:t xml:space="preserve"> (</w:t>
+      </w:r>
+      <w:r>
+        <w:rPr>
+          <w:b/>
+        </w:rPr>
+        <w:t>ADD THESE TO NEXT SPRINT</w:t>
+      </w:r>
+      <w:r>
+        <w:t>)</w:t>
+      </w:r>
+      <w:r>
+        <w:t>:</w:t>
+      </w:r>
+    </w:p>
+    <w:p>
+      <w:pPr>
+        <w:pStyle w:val="NoSpacing"/>
+        <w:numPr>
+          <w:ilvl w:val="2"/>
+          <w:numId w:val="5"/>
+        </w:numPr>
+        <w:rPr>
+          <w:b/>
+        </w:rPr>
+      </w:pPr>
+      <w:r>
+        <w:t>1) Vertical lines above first time of a day</w:t>
+      </w:r>
+    </w:p>
+    <w:p>
+      <w:pPr>
+        <w:pStyle w:val="NoSpacing"/>
+        <w:numPr>
+          <w:ilvl w:val="2"/>
+          <w:numId w:val="5"/>
+        </w:numPr>
+        <w:rPr>
+          <w:b/>
+        </w:rPr>
+      </w:pPr>
+      <w:r>
+        <w:t>2) Format x-axis dates</w:t>
+      </w:r>
+    </w:p>
+    <w:p>
+      <w:pPr>
+        <w:pStyle w:val="NoSpacing"/>
+        <w:numPr>
+          <w:ilvl w:val="2"/>
+          <w:numId w:val="5"/>
+        </w:numPr>
+        <w:rPr>
+          <w:b/>
+        </w:rPr>
+      </w:pPr>
+      <w:r>
+        <w:t>Reason why not finished</w:t>
+      </w:r>
+    </w:p>
+    <w:p>
+      <w:pPr>
+        <w:pStyle w:val="NoSpacing"/>
+        <w:numPr>
+          <w:ilvl w:val="3"/>
+          <w:numId w:val="5"/>
+        </w:numPr>
+        <w:rPr>
+          <w:b/>
+        </w:rPr>
+      </w:pPr>
+      <w:r>
+        <w:t xml:space="preserve">I didn’t plan on finishing this. </w:t>
+      </w:r>
+      <w:r>
+        <w:t>Need to do more research on the best way to put the lines above the first time of a day</w:t>
+      </w:r>
+      <w:r>
+        <w:t xml:space="preserve"> if </w:t>
+      </w:r>
+      <w:r>
+        <w:t>it’s</w:t>
+      </w:r>
+      <w:r>
+        <w:t xml:space="preserve"> possible</w:t>
+      </w:r>
+      <w:r>
+        <w:t>. Formatting the x-axis depends on these vertical grid lines so that could not be finished as well.</w:t>
+      </w:r>
+    </w:p>
+    <w:p>
+      <w:pPr>
+        <w:pStyle w:val="NoSpacing"/>
+        <w:numPr>
+          <w:ilvl w:val="1"/>
+          <w:numId w:val="5"/>
+        </w:numPr>
+        <w:rPr>
+          <w:b/>
+        </w:rPr>
+      </w:pPr>
+      <w:r>
+        <w:t>Tasks that were not planned but added in</w:t>
+      </w:r>
+    </w:p>
+    <w:p>
+      <w:pPr>
+        <w:pStyle w:val="NoSpacing"/>
+        <w:numPr>
+          <w:ilvl w:val="2"/>
+          <w:numId w:val="5"/>
+        </w:numPr>
+        <w:rPr>
+          <w:b/>
+        </w:rPr>
+      </w:pPr>
+      <w:r>
+        <w:t>1) Reset button</w:t>
+      </w:r>
+    </w:p>
+    <w:p>
+      <w:pPr>
+        <w:pStyle w:val="NoSpacing"/>
+        <w:numPr>
+          <w:ilvl w:val="2"/>
+          <w:numId w:val="5"/>
+        </w:numPr>
+        <w:rPr>
+          <w:b/>
+        </w:rPr>
+      </w:pPr>
+      <w:r>
+        <w:t>2) Multiple data point change at the same time</w:t>
+      </w:r>
+    </w:p>
+    <w:p>
+      <w:pPr>
+        <w:pStyle w:val="NoSpacing"/>
+        <w:numPr>
+          <w:ilvl w:val="2"/>
+          <w:numId w:val="5"/>
+        </w:numPr>
+        <w:rPr>
+          <w:b/>
+        </w:rPr>
+      </w:pPr>
+      <w:r>
+        <w:t>3) Add series to user changed points</w:t>
+      </w:r>
+    </w:p>
+    <w:p>
+      <w:pPr>
+        <w:pStyle w:val="NoSpacing"/>
+        <w:numPr>
+          <w:ilvl w:val="2"/>
+          <w:numId w:val="5"/>
+        </w:numPr>
+        <w:rPr>
+          <w:b/>
+        </w:rPr>
+      </w:pPr>
+      <w:r>
+        <w:t>Reasons why tasks were added</w:t>
+      </w:r>
+      <w:r>
+        <w:t xml:space="preserve"> (These are not completely implemented it’s more of a prototype)</w:t>
+      </w:r>
+    </w:p>
+    <w:p>
+      <w:pPr>
+        <w:pStyle w:val="NoSpacing"/>
+        <w:numPr>
+          <w:ilvl w:val="3"/>
+          <w:numId w:val="5"/>
+        </w:numPr>
+        <w:rPr>
+          <w:b/>
+        </w:rPr>
+      </w:pPr>
+      <w:r>
+        <w:t xml:space="preserve">Client did not have any requirements for how the </w:t>
+      </w:r>
+      <w:r>
+        <w:t>notifications</w:t>
+      </w:r>
+      <w:r>
+        <w:t xml:space="preserve"> are going to be added. We were supposed to come up with some ideas to show them. The Multiple data point change at the same time would be a nice addition and this same functionality of selecting multiple data points could be use for </w:t>
+      </w:r>
+      <w:r>
+        <w:t>adding a notification</w:t>
+      </w:r>
+    </w:p>
+    <w:p>
+      <w:pPr>
+        <w:pStyle w:val="NoSpacing"/>
+        <w:numPr>
+          <w:ilvl w:val="3"/>
+          <w:numId w:val="5"/>
+        </w:numPr>
+        <w:rPr>
+          <w:b/>
+        </w:rPr>
+      </w:pPr>
+      <w:r>
+        <w:t>A reset button was added because if a user is adding a notification the user needs to see the original predictions.</w:t>
+      </w:r>
+    </w:p>
+    <w:p>
+      <w:pPr>
+        <w:pStyle w:val="NoSpacing"/>
+        <w:numPr>
+          <w:ilvl w:val="3"/>
+          <w:numId w:val="5"/>
+        </w:numPr>
+        <w:rPr>
+          <w:b/>
+        </w:rPr>
+      </w:pPr>
+      <w:r>
+        <w:t xml:space="preserve">Add </w:t>
+      </w:r>
+      <w:r>
+        <w:t xml:space="preserve">a new </w:t>
+      </w:r>
+      <w:r>
+        <w:t xml:space="preserve">series to </w:t>
+      </w:r>
+      <w:r>
+        <w:t>user-changed</w:t>
+      </w:r>
+      <w:r>
+        <w:t xml:space="preserve"> points is an alternative to how we are displaying the changes the user makes. The changes they make would be on a separate series so this keeps the original data untouched which allows the user to save the changes they make but still create notifications on the original data.</w:t>
+      </w:r>
+    </w:p>
+    <w:p>
+      <w:pPr>
+        <w:pStyle w:val="NoSpacing"/>
+        <w:numPr>
+          <w:ilvl w:val="0"/>
+          <w:numId w:val="5"/>
+        </w:numPr>
+        <w:rPr>
+          <w:b/>
+          <w:highlight w:val="yellow"/>
+        </w:rPr>
+      </w:pPr>
+      <w:r>
+        <w:rPr>
+          <w:b/>
+          <w:highlight w:val="yellow"/>
+        </w:rPr>
+        <w:t>Bryan</w:t>
+      </w:r>
+    </w:p>
+    <w:p>
+      <w:pPr>
+        <w:pStyle w:val="NoSpacing"/>
+        <w:numPr>
+          <w:ilvl w:val="1"/>
+          <w:numId w:val="5"/>
+        </w:numPr>
+      </w:pPr>
+      <w:r>
+        <w:t>Tasks that were planned but not finished</w:t>
+      </w:r>
+    </w:p>
+    <w:p>
+      <w:pPr>
+        <w:pStyle w:val="NoSpacing"/>
+        <w:numPr>
+          <w:ilvl w:val="2"/>
+          <w:numId w:val="5"/>
+        </w:numPr>
+      </w:pPr>
+    </w:p>
+    <w:p>
+      <w:pPr>
+        <w:pStyle w:val="NoSpacing"/>
+        <w:numPr>
+          <w:ilvl w:val="1"/>
+          <w:numId w:val="5"/>
+        </w:numPr>
+        <w:rPr>
+          <w:b/>
+        </w:rPr>
+      </w:pPr>
+      <w:r>
+        <w:t>Tasks that were not planned but added in</w:t>
+      </w:r>
+    </w:p>
+    <w:p>
+      <w:pPr>
+        <w:pStyle w:val="NoSpacing"/>
+        <w:numPr>
+          <w:ilvl w:val="2"/>
+          <w:numId w:val="5"/>
+        </w:numPr>
+      </w:pPr>
+      <w:r>
+        <w:t>1) Rounding</w:t>
+      </w:r>
+    </w:p>
+    <w:p>
+      <w:pPr>
+        <w:pStyle w:val="NoSpacing"/>
+        <w:numPr>
+          <w:ilvl w:val="2"/>
+          <w:numId w:val="5"/>
+        </w:numPr>
+        <w:rPr>
+          <w:b/>
+        </w:rPr>
+      </w:pPr>
+      <w:r>
+        <w:t>Reasons why tasks were added</w:t>
+      </w:r>
+    </w:p>
+    <w:p>
+      <w:pPr>
+        <w:pStyle w:val="NoSpacing"/>
+        <w:numPr>
+          <w:ilvl w:val="3"/>
+          <w:numId w:val="5"/>
+        </w:numPr>
+      </w:pPr>
+      <w:r>
+        <w:t xml:space="preserve">This was originally Daniels task. After he finished the rounding </w:t>
+      </w:r>
+      <w:r>
+        <w:t xml:space="preserve">task we decided that it should </w:t>
+      </w:r>
+      <w:r>
+        <w:t>my</w:t>
+      </w:r>
+      <w:r>
+        <w:t xml:space="preserve"> responsibility. </w:t>
+      </w:r>
+      <w:r>
+        <w:t xml:space="preserve"> </w:t>
+      </w:r>
+    </w:p>
+    <w:p>
+      <w:pPr>
+        <w:pStyle w:val="NoSpacing"/>
+        <w:numPr>
+          <w:ilvl w:val="3"/>
+          <w:numId w:val="5"/>
+        </w:numPr>
+        <w:rPr>
+          <w:b/>
+        </w:rPr>
+      </w:pPr>
+    </w:p>
+    <w:p>
+      <w:pPr>
+        <w:pStyle w:val="NoSpacing"/>
+        <w:numPr>
+          <w:ilvl w:val="0"/>
+          <w:numId w:val="5"/>
+        </w:numPr>
+        <w:rPr>
+          <w:b/>
+          <w:highlight w:val="yellow"/>
+        </w:rPr>
+      </w:pPr>
+      <w:r>
+        <w:rPr>
+          <w:b/>
+          <w:highlight w:val="yellow"/>
+        </w:rPr>
+        <w:t>Zach</w:t>
+      </w:r>
+    </w:p>
+    <w:p>
+      <w:pPr>
+        <w:pStyle w:val="NoSpacing"/>
+        <w:numPr>
+          <w:ilvl w:val="1"/>
+          <w:numId w:val="5"/>
+        </w:numPr>
+      </w:pPr>
+      <w:r>
+        <w:t>Tasks that were planned but not finished</w:t>
+      </w:r>
+    </w:p>
+    <w:p>
+      <w:pPr>
+        <w:pStyle w:val="NoSpacing"/>
+        <w:numPr>
+          <w:ilvl w:val="2"/>
+          <w:numId w:val="5"/>
+        </w:numPr>
+      </w:pPr>
+    </w:p>
+    <w:p>
+      <w:pPr>
+        <w:pStyle w:val="NoSpacing"/>
+        <w:numPr>
+          <w:ilvl w:val="1"/>
+          <w:numId w:val="5"/>
+        </w:numPr>
+        <w:rPr>
+          <w:b/>
+        </w:rPr>
+      </w:pPr>
+      <w:r>
+        <w:t>Tasks that were not planned but added in</w:t>
+      </w:r>
+    </w:p>
+    <w:p>
+      <w:pPr>
+        <w:pStyle w:val="NoSpacing"/>
+        <w:numPr>
+          <w:ilvl w:val="2"/>
+          <w:numId w:val="5"/>
+        </w:numPr>
+        <w:rPr>
+          <w:b/>
+        </w:rPr>
+      </w:pPr>
       <w:bookmarkStart w:id="0" w:name="_GoBack"/>
       <w:bookmarkEnd w:id="0"/>
-      <w:r>
-        <w:rPr>
-          <w:b/>
-        </w:rPr>
-        <w:t>Sprint Review</w:t>
-      </w:r>
-    </w:p>
-    <w:p>
-      <w:pPr>
-        <w:pStyle w:val="NoSpacing"/>
-        <w:numPr>
-          <w:ilvl w:val="0"/>
-          <w:numId w:val="1"/>
-        </w:numPr>
-      </w:pPr>
-      <w:r>
-        <w:t xml:space="preserve">Monday </w:t>
-      </w:r>
-      <w:r>
-        <w:t xml:space="preserve">March </w:t>
-      </w:r>
-      <w:proofErr w:type="gramStart"/>
-      <w:r>
-        <w:t>16</w:t>
-      </w:r>
-      <w:r>
-        <w:rPr>
-          <w:vertAlign w:val="superscript"/>
-        </w:rPr>
-        <w:t>th</w:t>
-      </w:r>
-      <w:r>
-        <w:t xml:space="preserve">  4:30</w:t>
-      </w:r>
-      <w:proofErr w:type="gramEnd"/>
-      <w:r>
-        <w:t xml:space="preserve"> – 5:30</w:t>
-      </w:r>
-    </w:p>
-    <w:p>
-      <w:pPr>
-        <w:pStyle w:val="NoSpacing"/>
-        <w:numPr>
-          <w:ilvl w:val="0"/>
-          <w:numId w:val="1"/>
-        </w:numPr>
-      </w:pPr>
-      <w:r>
-        <w:t xml:space="preserve">Daniel Grote, Zach Smith, </w:t>
-      </w:r>
-      <w:r>
-        <w:t xml:space="preserve">Bryan Allen, </w:t>
-      </w:r>
-      <w:r>
-        <w:t xml:space="preserve">Mark </w:t>
-      </w:r>
-      <w:proofErr w:type="spellStart"/>
-      <w:r>
-        <w:t>Grinter</w:t>
-      </w:r>
-      <w:proofErr w:type="spellEnd"/>
-    </w:p>
-    <w:p>
-      <w:pPr>
-        <w:pStyle w:val="NoSpacing"/>
-        <w:numPr>
-          <w:ilvl w:val="0"/>
-          <w:numId w:val="1"/>
-        </w:numPr>
-      </w:pPr>
-      <w:r>
-        <w:t>Discussion:</w:t>
-      </w:r>
-    </w:p>
-    <w:p>
-      <w:pPr>
-        <w:pStyle w:val="NoSpacing"/>
-        <w:numPr>
-          <w:ilvl w:val="1"/>
-          <w:numId w:val="1"/>
-        </w:numPr>
-      </w:pPr>
-      <w:r>
-        <w:t>We demoed w</w:t>
-      </w:r>
-      <w:r>
-        <w:t>hat was accomplished in sprint 4</w:t>
-      </w:r>
-      <w:r>
-        <w:t>.</w:t>
-      </w:r>
-    </w:p>
-    <w:p>
-      <w:pPr>
-        <w:pStyle w:val="NoSpacing"/>
-        <w:numPr>
-          <w:ilvl w:val="1"/>
-          <w:numId w:val="1"/>
-        </w:numPr>
-      </w:pPr>
-      <w:r>
-        <w:t>Discussed the following topics</w:t>
-      </w:r>
-    </w:p>
-    <w:p>
-      <w:pPr>
-        <w:pStyle w:val="NoSpacing"/>
-        <w:numPr>
-          <w:ilvl w:val="2"/>
-          <w:numId w:val="1"/>
-        </w:numPr>
-      </w:pPr>
-      <w:r>
-        <w:t>Time zones</w:t>
-      </w:r>
-    </w:p>
-    <w:p>
-      <w:pPr>
-        <w:pStyle w:val="NoSpacing"/>
-        <w:numPr>
-          <w:ilvl w:val="2"/>
-          <w:numId w:val="1"/>
-        </w:numPr>
-      </w:pPr>
-      <w:r>
-        <w:t>Concrete Temperature prediction formula</w:t>
-      </w:r>
-    </w:p>
-    <w:p>
-      <w:pPr>
-        <w:pStyle w:val="NoSpacing"/>
-        <w:numPr>
-          <w:ilvl w:val="2"/>
-          <w:numId w:val="1"/>
-        </w:numPr>
-      </w:pPr>
-      <w:r>
-        <w:t>Change concrete temp/ wind speed for a point</w:t>
-      </w:r>
-    </w:p>
-    <w:p>
-      <w:pPr>
-        <w:pStyle w:val="NoSpacing"/>
-        <w:numPr>
-          <w:ilvl w:val="2"/>
-          <w:numId w:val="1"/>
-        </w:numPr>
-      </w:pPr>
-      <w:r>
-        <w:t>City, state added to title</w:t>
-      </w:r>
-    </w:p>
-    <w:p>
-      <w:pPr>
-        <w:pStyle w:val="NoSpacing"/>
-        <w:numPr>
-          <w:ilvl w:val="2"/>
-          <w:numId w:val="1"/>
-        </w:numPr>
-      </w:pPr>
-      <w:r>
-        <w:t>Validation</w:t>
-      </w:r>
-    </w:p>
-    <w:p>
-      <w:pPr>
-        <w:pStyle w:val="NoSpacing"/>
-        <w:numPr>
-          <w:ilvl w:val="2"/>
-          <w:numId w:val="1"/>
-        </w:numPr>
-      </w:pPr>
-      <w:r>
-        <w:t>Hot/Cold warnings</w:t>
-      </w:r>
-    </w:p>
-    <w:p>
-      <w:pPr>
-        <w:pStyle w:val="NoSpacing"/>
-        <w:numPr>
-          <w:ilvl w:val="2"/>
-          <w:numId w:val="1"/>
-        </w:numPr>
-      </w:pPr>
-      <w:r>
-        <w:t>Resetting data</w:t>
-      </w:r>
-    </w:p>
-    <w:p>
-      <w:pPr>
-        <w:pStyle w:val="NoSpacing"/>
-        <w:numPr>
-          <w:ilvl w:val="2"/>
-          <w:numId w:val="1"/>
-        </w:numPr>
-      </w:pPr>
-      <w:r>
-        <w:t>Adding new series</w:t>
-      </w:r>
-    </w:p>
-    <w:p>
-      <w:pPr>
-        <w:pStyle w:val="NoSpacing"/>
-        <w:numPr>
-          <w:ilvl w:val="2"/>
-          <w:numId w:val="1"/>
-        </w:numPr>
-      </w:pPr>
-      <w:r>
-        <w:t>Design of projects page</w:t>
-      </w:r>
-    </w:p>
-    <w:p>
-      <w:pPr>
-        <w:pStyle w:val="NoSpacing"/>
-        <w:numPr>
-          <w:ilvl w:val="2"/>
-          <w:numId w:val="1"/>
-        </w:numPr>
-      </w:pPr>
-      <w:r>
-        <w:t>Server Access</w:t>
-      </w:r>
-    </w:p>
-    <w:p>
-      <w:pPr>
-        <w:pStyle w:val="NoSpacing"/>
-        <w:numPr>
-          <w:ilvl w:val="2"/>
-          <w:numId w:val="1"/>
-        </w:numPr>
-      </w:pPr>
-      <w:r>
-        <w:t>Bounds of concrete temp and wind</w:t>
-      </w:r>
-    </w:p>
-    <w:p>
-      <w:pPr>
-        <w:pStyle w:val="NoSpacing"/>
-        <w:numPr>
-          <w:ilvl w:val="2"/>
-          <w:numId w:val="1"/>
-        </w:numPr>
-      </w:pPr>
-      <w:r>
-        <w:t>Limit on number of projects/notifications – No</w:t>
-      </w:r>
-    </w:p>
-    <w:p>
-      <w:pPr>
-        <w:pStyle w:val="NoSpacing"/>
-        <w:numPr>
-          <w:ilvl w:val="2"/>
-          <w:numId w:val="1"/>
-        </w:numPr>
-      </w:pPr>
-      <w:r>
-        <w:t>Notifications and how often to get updated weather predictions</w:t>
-      </w:r>
-    </w:p>
-    <w:p>
-      <w:pPr>
-        <w:pStyle w:val="NoSpacing"/>
-        <w:numPr>
-          <w:ilvl w:val="2"/>
-          <w:numId w:val="1"/>
-        </w:numPr>
-      </w:pPr>
-      <w:r>
-        <w:t>Shared Projects and project owners</w:t>
-      </w:r>
-    </w:p>
-    <w:p>
-      <w:pPr>
-        <w:pStyle w:val="NoSpacing"/>
-        <w:numPr>
-          <w:ilvl w:val="2"/>
-          <w:numId w:val="1"/>
-        </w:numPr>
-      </w:pPr>
-      <w:r>
-        <w:t>Notes</w:t>
-      </w:r>
-    </w:p>
-    <w:p>
-      <w:pPr>
-        <w:pStyle w:val="NoSpacing"/>
-        <w:numPr>
-          <w:ilvl w:val="0"/>
-          <w:numId w:val="1"/>
-        </w:numPr>
-      </w:pPr>
-      <w:r>
-        <w:t>Decisions:</w:t>
-      </w:r>
-      <w:r>
-        <w:t xml:space="preserve"> </w:t>
-      </w:r>
-      <w:r>
-        <w:rPr>
-          <w:i/>
-        </w:rPr>
-        <w:t>(</w:t>
-      </w:r>
-      <w:r>
-        <w:rPr>
-          <w:b/>
-          <w:i/>
-        </w:rPr>
-        <w:t>This font means this was an added</w:t>
-      </w:r>
-      <w:r>
-        <w:rPr>
-          <w:b/>
-          <w:i/>
-        </w:rPr>
-        <w:t>/changed</w:t>
-      </w:r>
-      <w:r>
-        <w:rPr>
-          <w:b/>
-          <w:i/>
-        </w:rPr>
-        <w:t xml:space="preserve"> requirement</w:t>
-      </w:r>
-      <w:r>
-        <w:rPr>
-          <w:i/>
-        </w:rPr>
-        <w:t>)</w:t>
-      </w:r>
-    </w:p>
-    <w:p>
-      <w:pPr>
-        <w:pStyle w:val="NoSpacing"/>
-        <w:numPr>
-          <w:ilvl w:val="1"/>
-          <w:numId w:val="1"/>
-        </w:numPr>
-      </w:pPr>
-      <w:r>
-        <w:t>Clients want the following changes/additions:</w:t>
-      </w:r>
-    </w:p>
-    <w:p>
-      <w:pPr>
-        <w:pStyle w:val="NoSpacing"/>
-        <w:numPr>
-          <w:ilvl w:val="2"/>
-          <w:numId w:val="1"/>
-        </w:numPr>
-      </w:pPr>
-      <w:r>
-        <w:t xml:space="preserve">No upper bound on concrete temperature prediction formula. </w:t>
-      </w:r>
-    </w:p>
-    <w:p>
-      <w:pPr>
-        <w:pStyle w:val="NoSpacing"/>
-        <w:numPr>
-          <w:ilvl w:val="2"/>
-          <w:numId w:val="1"/>
-        </w:numPr>
-        <w:rPr>
-          <w:b/>
-          <w:i/>
-        </w:rPr>
-      </w:pPr>
-      <w:r>
-        <w:rPr>
-          <w:b/>
-          <w:i/>
-        </w:rPr>
-        <w:t>Tooltips on buttons</w:t>
-      </w:r>
-    </w:p>
-    <w:p>
-      <w:pPr>
-        <w:pStyle w:val="NoSpacing"/>
-        <w:numPr>
-          <w:ilvl w:val="2"/>
-          <w:numId w:val="1"/>
-        </w:numPr>
-      </w:pPr>
-      <w:r>
-        <w:t>Reset Button</w:t>
-      </w:r>
-      <w:r>
-        <w:t xml:space="preserve"> only</w:t>
-      </w:r>
-      <w:r>
-        <w:t xml:space="preserve"> appears after a series is added</w:t>
-      </w:r>
-    </w:p>
-    <w:p>
-      <w:pPr>
-        <w:pStyle w:val="NoSpacing"/>
-        <w:numPr>
-          <w:ilvl w:val="2"/>
-          <w:numId w:val="1"/>
-        </w:numPr>
-        <w:rPr>
-          <w:b/>
-          <w:i/>
-        </w:rPr>
-      </w:pPr>
-      <w:proofErr w:type="spellStart"/>
-      <w:r>
-        <w:rPr>
-          <w:b/>
-          <w:i/>
-        </w:rPr>
-        <w:t>Conc</w:t>
-      </w:r>
-      <w:proofErr w:type="spellEnd"/>
-      <w:r>
-        <w:rPr>
-          <w:b/>
-          <w:i/>
-        </w:rPr>
-        <w:t xml:space="preserve"> temp then wind speed (inside and outside checkboxes) </w:t>
-      </w:r>
-    </w:p>
-    <w:p>
-      <w:pPr>
-        <w:pStyle w:val="NoSpacing"/>
-        <w:numPr>
-          <w:ilvl w:val="3"/>
-          <w:numId w:val="1"/>
-        </w:numPr>
-        <w:rPr>
-          <w:b/>
-          <w:i/>
-        </w:rPr>
-      </w:pPr>
-      <w:r>
-        <w:rPr>
-          <w:b/>
-          <w:i/>
-        </w:rPr>
-        <w:t>This will change the entire graph and will be a separate series with a different line style</w:t>
-      </w:r>
-    </w:p>
-    <w:p>
-      <w:pPr>
-        <w:pStyle w:val="NoSpacing"/>
-        <w:numPr>
-          <w:ilvl w:val="3"/>
-          <w:numId w:val="1"/>
-        </w:numPr>
-        <w:rPr>
-          <w:b/>
-          <w:i/>
-        </w:rPr>
-      </w:pPr>
-      <w:r>
-        <w:rPr>
-          <w:b/>
-          <w:i/>
-        </w:rPr>
-        <w:t>Series will be named by what the user changes (ex: if user enters 80 degrees F for the series will be called 80 degrees F)</w:t>
-      </w:r>
-    </w:p>
-    <w:p>
-      <w:pPr>
-        <w:pStyle w:val="NoSpacing"/>
-        <w:numPr>
-          <w:ilvl w:val="2"/>
-          <w:numId w:val="1"/>
-        </w:numPr>
-      </w:pPr>
-      <w:r>
-        <w:t>Instead of displaying the time zone just say local time of zip code</w:t>
-      </w:r>
-    </w:p>
-    <w:p>
-      <w:pPr>
-        <w:pStyle w:val="NoSpacing"/>
-        <w:numPr>
-          <w:ilvl w:val="2"/>
-          <w:numId w:val="1"/>
-        </w:numPr>
-        <w:rPr>
-          <w:b/>
-          <w:i/>
-        </w:rPr>
-      </w:pPr>
-      <w:r>
-        <w:rPr>
-          <w:b/>
-          <w:i/>
-        </w:rPr>
-        <w:t>Add sticky notes</w:t>
-      </w:r>
-    </w:p>
-    <w:p>
-      <w:pPr>
-        <w:pStyle w:val="NoSpacing"/>
-        <w:numPr>
-          <w:ilvl w:val="2"/>
-          <w:numId w:val="1"/>
-        </w:numPr>
-        <w:rPr>
-          <w:b/>
-          <w:i/>
-        </w:rPr>
-      </w:pPr>
-      <w:r>
-        <w:rPr>
-          <w:b/>
-          <w:i/>
-        </w:rPr>
-        <w:t>Add legend because there will be different series now</w:t>
-      </w:r>
-    </w:p>
-    <w:p>
-      <w:pPr>
-        <w:pStyle w:val="NoSpacing"/>
-        <w:numPr>
-          <w:ilvl w:val="2"/>
-          <w:numId w:val="1"/>
-        </w:numPr>
-        <w:rPr>
-          <w:b/>
-          <w:i/>
-        </w:rPr>
-      </w:pPr>
-      <w:r>
-        <w:t>Check once a day for change in state noti</w:t>
-      </w:r>
-      <w:r>
-        <w:t>fi</w:t>
-      </w:r>
-      <w:r>
-        <w:t>cations</w:t>
-      </w:r>
-    </w:p>
-    <w:p>
-      <w:pPr>
-        <w:pStyle w:val="NoSpacing"/>
-        <w:numPr>
-          <w:ilvl w:val="2"/>
-          <w:numId w:val="1"/>
-        </w:numPr>
-        <w:rPr>
-          <w:b/>
-          <w:i/>
-        </w:rPr>
-      </w:pPr>
-      <w:r>
-        <w:t>Projects get deleted after a month</w:t>
-      </w:r>
-    </w:p>
-    <w:p>
-      <w:pPr>
-        <w:pStyle w:val="NoSpacing"/>
-        <w:numPr>
-          <w:ilvl w:val="3"/>
-          <w:numId w:val="1"/>
-        </w:numPr>
-      </w:pPr>
-      <w:r>
-        <w:t xml:space="preserve">If a project is passed the original week it will have an option to re-updated the graph for the next week. </w:t>
-      </w:r>
-    </w:p>
-    <w:p>
-      <w:pPr>
-        <w:pStyle w:val="NoSpacing"/>
-        <w:numPr>
-          <w:ilvl w:val="2"/>
-          <w:numId w:val="1"/>
-        </w:numPr>
-      </w:pPr>
-      <w:r>
-        <w:t xml:space="preserve">No limits on how many projects/notifications users can make. </w:t>
-      </w:r>
-    </w:p>
-    <w:p>
-      <w:pPr>
-        <w:pStyle w:val="NoSpacing"/>
-        <w:numPr>
-          <w:ilvl w:val="3"/>
-          <w:numId w:val="1"/>
-        </w:numPr>
-      </w:pPr>
-      <w:r>
-        <w:t>Note: We will have a limit but it will be a large number</w:t>
-      </w:r>
-    </w:p>
-    <w:p>
-      <w:pPr>
-        <w:pStyle w:val="NoSpacing"/>
-        <w:numPr>
-          <w:ilvl w:val="0"/>
-          <w:numId w:val="1"/>
-        </w:numPr>
-      </w:pPr>
-      <w:r>
-        <w:t>Follow up actions:</w:t>
-      </w:r>
-    </w:p>
-    <w:p>
-      <w:pPr>
-        <w:pStyle w:val="NoSpacing"/>
-        <w:numPr>
-          <w:ilvl w:val="1"/>
-          <w:numId w:val="1"/>
-        </w:numPr>
-        <w:rPr>
-          <w:b/>
-          <w:i/>
-        </w:rPr>
-      </w:pPr>
-      <w:r>
-        <w:rPr>
-          <w:b/>
-          <w:i/>
-        </w:rPr>
-        <w:t>We will create notifications for various zip codes and see how much the prediction changes. Then let mark know</w:t>
-      </w:r>
-      <w:r>
-        <w:rPr>
-          <w:b/>
-          <w:i/>
-        </w:rPr>
-        <w:t xml:space="preserve"> and he will decide how to proceed with how the notifications will work.</w:t>
-      </w:r>
-    </w:p>
-    <w:p>
-      <w:pPr>
-        <w:pStyle w:val="NoSpacing"/>
-        <w:ind w:left="720"/>
-      </w:pPr>
     </w:p>
     <w:p>
       <w:pPr>
         <w:pStyle w:val="NoSpacing"/>
         <w:ind w:left="1440"/>
-      </w:pPr>
-    </w:p>
-    <w:p>
-      <w:pPr>
-        <w:pStyle w:val="NoSpacing"/>
-        <w:rPr>
-          <w:b/>
-        </w:rPr>
-      </w:pPr>
-      <w:r>
-        <w:rPr>
-          <w:b/>
-        </w:rPr>
-        <w:t>Sprint Retrospective</w:t>
-      </w:r>
-    </w:p>
-    <w:p>
-      <w:pPr>
-        <w:pStyle w:val="NoSpacing"/>
-        <w:ind w:left="720"/>
-      </w:pPr>
-    </w:p>
-    <w:p>
-      <w:pPr>
-        <w:pStyle w:val="NoSpacing"/>
-        <w:numPr>
-          <w:ilvl w:val="0"/>
-          <w:numId w:val="2"/>
-        </w:numPr>
-      </w:pPr>
-      <w:r>
-        <w:t>Everything is going well. Client had no complaints.</w:t>
-      </w:r>
-    </w:p>
-    <w:p>
-      <w:pPr>
-        <w:pStyle w:val="NoSpacing"/>
-      </w:pPr>
-    </w:p>
-    <w:p>
-      <w:pPr>
-        <w:pStyle w:val="NoSpacing"/>
-        <w:rPr>
-          <w:b/>
-        </w:rPr>
-      </w:pPr>
-      <w:r>
-        <w:rPr>
-          <w:b/>
-          <w:highlight w:val="yellow"/>
-        </w:rPr>
-        <w:t xml:space="preserve">Project/Sprint Overview </w:t>
-      </w:r>
-      <w:r>
-        <w:rPr>
-          <w:b/>
-          <w:highlight w:val="yellow"/>
-        </w:rPr>
-        <w:t xml:space="preserve"> - NOT SURE WHAT TO CALL THIS </w:t>
-      </w:r>
-      <w:r>
-        <w:rPr>
-          <w:b/>
-          <w:highlight w:val="yellow"/>
-        </w:rPr>
-        <w:t>(Talk about changes/</w:t>
-      </w:r>
-      <w:r>
-        <w:rPr>
-          <w:b/>
-          <w:highlight w:val="yellow"/>
-        </w:rPr>
-        <w:t>decisions</w:t>
-      </w:r>
-      <w:r>
-        <w:rPr>
-          <w:b/>
-          <w:highlight w:val="yellow"/>
-        </w:rPr>
-        <w:t xml:space="preserve"> that we made/ How the sprint went/ </w:t>
-      </w:r>
-      <w:proofErr w:type="spellStart"/>
-      <w:r>
-        <w:rPr>
-          <w:b/>
-          <w:highlight w:val="yellow"/>
-        </w:rPr>
-        <w:t>etc</w:t>
-      </w:r>
-      <w:proofErr w:type="spellEnd"/>
-      <w:r>
-        <w:rPr>
-          <w:b/>
-          <w:highlight w:val="yellow"/>
-        </w:rPr>
-        <w:t xml:space="preserve"> – This is what we got taken off for in our last status report)</w:t>
-      </w:r>
-    </w:p>
-    <w:p>
-      <w:pPr>
-        <w:pStyle w:val="NoSpacing"/>
-        <w:rPr>
-          <w:b/>
-        </w:rPr>
-      </w:pPr>
-      <w:r>
-        <w:rPr>
-          <w:b/>
-        </w:rPr>
-        <w:tab/>
-      </w:r>
-    </w:p>
-    <w:p>
-      <w:pPr>
-        <w:pStyle w:val="NoSpacing"/>
-      </w:pPr>
-      <w:r>
-        <w:t>We were a bit behind in starting this sprint so we added in more functionality than what was originally planned</w:t>
-      </w:r>
-      <w:r>
-        <w:t xml:space="preserve"> to catch up</w:t>
-      </w:r>
-      <w:r>
-        <w:t>.</w:t>
-      </w:r>
-    </w:p>
-    <w:p>
-      <w:pPr>
-        <w:pStyle w:val="NoSpacing"/>
+        <w:rPr>
+          <w:b/>
+        </w:rPr>
       </w:pPr>
     </w:p>
     <w:p>
@@ -2357,15 +2732,12 @@
           <w:ilvl w:val="0"/>
           <w:numId w:val="5"/>
         </w:numPr>
-        <w:rPr>
-          <w:b/>
-        </w:rPr>
-      </w:pPr>
-      <w:r>
-        <w:rPr>
-          <w:b/>
-        </w:rPr>
-        <w:t>Daniel</w:t>
+      </w:pPr>
+      <w:r>
+        <w:rPr>
+          <w:b/>
+        </w:rPr>
+        <w:t>Other notes:</w:t>
       </w:r>
     </w:p>
     <w:p>
@@ -2375,102 +2747,9 @@
           <w:ilvl w:val="1"/>
           <w:numId w:val="5"/>
         </w:numPr>
-        <w:rPr>
-          <w:b/>
-        </w:rPr>
-      </w:pPr>
-      <w:r>
-        <w:t>Tasks that were planned but not finished</w:t>
-      </w:r>
-      <w:r>
-        <w:t xml:space="preserve"> (</w:t>
-      </w:r>
-      <w:r>
-        <w:rPr>
-          <w:b/>
-        </w:rPr>
-        <w:t>ADD THESE TO NEXT SPRINT</w:t>
-      </w:r>
-      <w:r>
-        <w:t>)</w:t>
-      </w:r>
-      <w:r>
-        <w:t>:</w:t>
-      </w:r>
-    </w:p>
-    <w:p>
-      <w:pPr>
-        <w:pStyle w:val="NoSpacing"/>
-        <w:numPr>
-          <w:ilvl w:val="2"/>
-          <w:numId w:val="5"/>
-        </w:numPr>
-        <w:rPr>
-          <w:b/>
-        </w:rPr>
-      </w:pPr>
-      <w:r>
-        <w:t>1) Vertical lines above first time of a day</w:t>
-      </w:r>
-    </w:p>
-    <w:p>
-      <w:pPr>
-        <w:pStyle w:val="NoSpacing"/>
-        <w:numPr>
-          <w:ilvl w:val="2"/>
-          <w:numId w:val="5"/>
-        </w:numPr>
-        <w:rPr>
-          <w:b/>
-        </w:rPr>
-      </w:pPr>
-      <w:r>
-        <w:t>2) Format x-axis dates</w:t>
-      </w:r>
-    </w:p>
-    <w:p>
-      <w:pPr>
-        <w:pStyle w:val="NoSpacing"/>
-        <w:numPr>
-          <w:ilvl w:val="2"/>
-          <w:numId w:val="5"/>
-        </w:numPr>
-        <w:rPr>
-          <w:b/>
-        </w:rPr>
-      </w:pPr>
-      <w:r>
-        <w:t>Reason why not finished</w:t>
-      </w:r>
-    </w:p>
-    <w:p>
-      <w:pPr>
-        <w:pStyle w:val="NoSpacing"/>
-        <w:numPr>
-          <w:ilvl w:val="3"/>
-          <w:numId w:val="5"/>
-        </w:numPr>
-        <w:rPr>
-          <w:b/>
-        </w:rPr>
-      </w:pPr>
-      <w:r>
-        <w:t xml:space="preserve">I didn’t plan on finishing this. </w:t>
-      </w:r>
-      <w:r>
-        <w:t>Need to do more research on the best way to put the lines above the first time of a day</w:t>
-      </w:r>
-      <w:r>
-        <w:t xml:space="preserve"> if </w:t>
-      </w:r>
-      <w:r>
-        <w:t>it’s</w:t>
-      </w:r>
-      <w:r>
-        <w:t xml:space="preserve"> possible</w:t>
-      </w:r>
-      <w:r>
-        <w:t>. Formatting the x-axis depends on these vertical grid lines so that could not be finished as well.</w:t>
+      </w:pPr>
+      <w:r>
+        <w:t>Time zones were a lot more complicated than we thought it was going to be</w:t>
       </w:r>
     </w:p>
     <w:p>
@@ -2480,161 +2759,15 @@
           <w:ilvl w:val="1"/>
           <w:numId w:val="5"/>
         </w:numPr>
-        <w:rPr>
-          <w:b/>
-        </w:rPr>
-      </w:pPr>
-      <w:r>
-        <w:t>Tasks that were not planned but added in</w:t>
-      </w:r>
-    </w:p>
-    <w:p>
-      <w:pPr>
-        <w:pStyle w:val="NoSpacing"/>
-        <w:numPr>
-          <w:ilvl w:val="2"/>
-          <w:numId w:val="5"/>
-        </w:numPr>
-        <w:rPr>
-          <w:b/>
-        </w:rPr>
-      </w:pPr>
-      <w:r>
-        <w:t>1) Reset button</w:t>
-      </w:r>
-    </w:p>
-    <w:p>
-      <w:pPr>
-        <w:pStyle w:val="NoSpacing"/>
-        <w:numPr>
-          <w:ilvl w:val="2"/>
-          <w:numId w:val="5"/>
-        </w:numPr>
-        <w:rPr>
-          <w:b/>
-        </w:rPr>
-      </w:pPr>
-      <w:r>
-        <w:t>2) Multiple data point change at the same time</w:t>
-      </w:r>
-    </w:p>
-    <w:p>
-      <w:pPr>
-        <w:pStyle w:val="NoSpacing"/>
-        <w:numPr>
-          <w:ilvl w:val="2"/>
-          <w:numId w:val="5"/>
-        </w:numPr>
-        <w:rPr>
-          <w:b/>
-        </w:rPr>
-      </w:pPr>
-      <w:r>
-        <w:t>3) Add series to user changed points</w:t>
-      </w:r>
-    </w:p>
-    <w:p>
-      <w:pPr>
-        <w:pStyle w:val="NoSpacing"/>
-        <w:numPr>
-          <w:ilvl w:val="2"/>
-          <w:numId w:val="5"/>
-        </w:numPr>
-        <w:rPr>
-          <w:b/>
-        </w:rPr>
-      </w:pPr>
-      <w:r>
-        <w:t>Reasons why tasks were added</w:t>
-      </w:r>
-      <w:r>
-        <w:t xml:space="preserve"> (These are not completely implemented it’s more of a prototype)</w:t>
-      </w:r>
-    </w:p>
-    <w:p>
-      <w:pPr>
-        <w:pStyle w:val="NoSpacing"/>
-        <w:numPr>
-          <w:ilvl w:val="3"/>
-          <w:numId w:val="5"/>
-        </w:numPr>
-        <w:rPr>
-          <w:b/>
-        </w:rPr>
-      </w:pPr>
-      <w:r>
-        <w:t xml:space="preserve">Client did not have any requirements for how the </w:t>
-      </w:r>
-      <w:r>
-        <w:t>notifications</w:t>
-      </w:r>
-      <w:r>
-        <w:t xml:space="preserve"> are going to be added. We were supposed to come up with some ideas to show them. The Multiple data point change at the same time would be a nice addition and this same functionality of selecting multiple data points could be use for </w:t>
-      </w:r>
-      <w:r>
-        <w:t>adding a notification</w:t>
-      </w:r>
-    </w:p>
-    <w:p>
-      <w:pPr>
-        <w:pStyle w:val="NoSpacing"/>
-        <w:numPr>
-          <w:ilvl w:val="3"/>
-          <w:numId w:val="5"/>
-        </w:numPr>
-        <w:rPr>
-          <w:b/>
-        </w:rPr>
-      </w:pPr>
-      <w:r>
-        <w:t>A reset button was added because if a user is adding a notification the user needs to see the original predictions.</w:t>
-      </w:r>
-    </w:p>
-    <w:p>
-      <w:pPr>
-        <w:pStyle w:val="NoSpacing"/>
-        <w:numPr>
-          <w:ilvl w:val="3"/>
-          <w:numId w:val="5"/>
-        </w:numPr>
-        <w:rPr>
-          <w:b/>
-        </w:rPr>
-      </w:pPr>
-      <w:r>
-        <w:t xml:space="preserve">Add </w:t>
-      </w:r>
-      <w:r>
-        <w:t xml:space="preserve">a new </w:t>
-      </w:r>
-      <w:r>
-        <w:t xml:space="preserve">series to </w:t>
-      </w:r>
-      <w:r>
-        <w:t>user-changed</w:t>
-      </w:r>
-      <w:r>
-        <w:t xml:space="preserve"> points is an alternative to how we are displaying the changes the user makes. The changes they make would be on a separate series so this keeps the original data untouched which allows the user to save the changes they make but still create notifications on the original data.</w:t>
-      </w:r>
-    </w:p>
-    <w:p>
-      <w:pPr>
-        <w:pStyle w:val="NoSpacing"/>
-        <w:numPr>
-          <w:ilvl w:val="0"/>
-          <w:numId w:val="5"/>
-        </w:numPr>
-        <w:rPr>
-          <w:b/>
-          <w:highlight w:val="yellow"/>
-        </w:rPr>
-      </w:pPr>
-      <w:r>
-        <w:rPr>
-          <w:b/>
-          <w:highlight w:val="yellow"/>
-        </w:rPr>
-        <w:t>Bryan</w:t>
+      </w:pPr>
+      <w:r>
+        <w:t xml:space="preserve">We finally got access to the server. </w:t>
+      </w:r>
+      <w:r>
+        <w:rPr>
+          <w:b/>
+        </w:rPr>
+        <w:t>This will be the top priority for next sprint</w:t>
       </w:r>
     </w:p>
     <w:p>
@@ -2646,204 +2779,13 @@
         </w:numPr>
       </w:pPr>
       <w:r>
-        <w:t>Tasks that were planned but not finished</w:t>
-      </w:r>
-    </w:p>
-    <w:p>
-      <w:pPr>
-        <w:pStyle w:val="NoSpacing"/>
-        <w:numPr>
-          <w:ilvl w:val="2"/>
-          <w:numId w:val="5"/>
-        </w:numPr>
-      </w:pPr>
-    </w:p>
-    <w:p>
-      <w:pPr>
-        <w:pStyle w:val="NoSpacing"/>
-        <w:numPr>
-          <w:ilvl w:val="1"/>
-          <w:numId w:val="5"/>
-        </w:numPr>
-        <w:rPr>
-          <w:b/>
-        </w:rPr>
-      </w:pPr>
-      <w:r>
-        <w:t>Tasks that were not planned but added in</w:t>
-      </w:r>
-    </w:p>
-    <w:p>
-      <w:pPr>
-        <w:pStyle w:val="NoSpacing"/>
-        <w:numPr>
-          <w:ilvl w:val="2"/>
-          <w:numId w:val="5"/>
-        </w:numPr>
-      </w:pPr>
-      <w:r>
-        <w:t>1) Rounding</w:t>
-      </w:r>
-    </w:p>
-    <w:p>
-      <w:pPr>
-        <w:pStyle w:val="NoSpacing"/>
-        <w:numPr>
-          <w:ilvl w:val="2"/>
-          <w:numId w:val="5"/>
-        </w:numPr>
-        <w:rPr>
-          <w:b/>
-        </w:rPr>
-      </w:pPr>
-      <w:r>
-        <w:t>Reasons why tasks were added</w:t>
-      </w:r>
-    </w:p>
-    <w:p>
-      <w:pPr>
-        <w:pStyle w:val="NoSpacing"/>
-        <w:numPr>
-          <w:ilvl w:val="3"/>
-          <w:numId w:val="5"/>
-        </w:numPr>
-      </w:pPr>
-      <w:r>
-        <w:t xml:space="preserve">This was originally Daniels task. After he finished the rounding </w:t>
-      </w:r>
-      <w:r>
-        <w:t xml:space="preserve">task we decided that it should </w:t>
-      </w:r>
-      <w:r>
-        <w:t>my</w:t>
-      </w:r>
-      <w:r>
-        <w:t xml:space="preserve"> responsibility. </w:t>
-      </w:r>
-      <w:r>
-        <w:t xml:space="preserve"> </w:t>
-      </w:r>
-    </w:p>
-    <w:p>
-      <w:pPr>
-        <w:pStyle w:val="NoSpacing"/>
-        <w:numPr>
-          <w:ilvl w:val="3"/>
-          <w:numId w:val="5"/>
-        </w:numPr>
-        <w:rPr>
-          <w:b/>
-        </w:rPr>
-      </w:pPr>
-    </w:p>
-    <w:p>
-      <w:pPr>
-        <w:pStyle w:val="NoSpacing"/>
-        <w:numPr>
-          <w:ilvl w:val="0"/>
-          <w:numId w:val="5"/>
-        </w:numPr>
-        <w:rPr>
-          <w:b/>
-          <w:highlight w:val="yellow"/>
-        </w:rPr>
-      </w:pPr>
-      <w:r>
-        <w:rPr>
-          <w:b/>
-          <w:highlight w:val="yellow"/>
-        </w:rPr>
-        <w:t>Zach</w:t>
-      </w:r>
-    </w:p>
-    <w:p>
-      <w:pPr>
-        <w:pStyle w:val="NoSpacing"/>
-        <w:numPr>
-          <w:ilvl w:val="1"/>
-          <w:numId w:val="5"/>
-        </w:numPr>
-      </w:pPr>
-      <w:r>
-        <w:t>Tasks that were planned but not finished</w:t>
-      </w:r>
-    </w:p>
-    <w:p>
-      <w:pPr>
-        <w:pStyle w:val="NoSpacing"/>
-        <w:numPr>
-          <w:ilvl w:val="1"/>
-          <w:numId w:val="5"/>
-        </w:numPr>
-      </w:pPr>
-    </w:p>
-    <w:p>
-      <w:pPr>
-        <w:pStyle w:val="NoSpacing"/>
-        <w:numPr>
-          <w:ilvl w:val="1"/>
-          <w:numId w:val="5"/>
-        </w:numPr>
-        <w:rPr>
-          <w:b/>
-        </w:rPr>
-      </w:pPr>
-      <w:r>
-        <w:t>Tasks that were not planned but added in</w:t>
-      </w:r>
-    </w:p>
-    <w:p>
-      <w:pPr>
-        <w:pStyle w:val="NoSpacing"/>
-        <w:ind w:left="1440"/>
-        <w:rPr>
-          <w:b/>
-        </w:rPr>
-      </w:pPr>
-    </w:p>
-    <w:p>
-      <w:pPr>
-        <w:pStyle w:val="NoSpacing"/>
-        <w:numPr>
-          <w:ilvl w:val="0"/>
-          <w:numId w:val="5"/>
-        </w:numPr>
-      </w:pPr>
-      <w:r>
-        <w:rPr>
-          <w:b/>
-        </w:rPr>
-        <w:t>Other notes:</w:t>
-      </w:r>
-    </w:p>
-    <w:p>
-      <w:pPr>
-        <w:pStyle w:val="NoSpacing"/>
-        <w:numPr>
-          <w:ilvl w:val="1"/>
-          <w:numId w:val="5"/>
-        </w:numPr>
-      </w:pPr>
-      <w:r>
-        <w:t>Time zones were a lot more complicated than we thought it was going to be</w:t>
-      </w:r>
-    </w:p>
-    <w:p>
-      <w:pPr>
-        <w:pStyle w:val="NoSpacing"/>
-        <w:numPr>
-          <w:ilvl w:val="1"/>
-          <w:numId w:val="5"/>
-        </w:numPr>
-      </w:pPr>
-      <w:r>
-        <w:t xml:space="preserve">We finally got access to the server. </w:t>
-      </w:r>
-      <w:r>
-        <w:rPr>
-          <w:b/>
-        </w:rPr>
-        <w:t>This will be the top priority for next sprint</w:t>
+        <w:t xml:space="preserve">Dynamically assign height of graph. </w:t>
+      </w:r>
+      <w:r>
+        <w:rPr>
+          <w:b/>
+        </w:rPr>
+        <w:t>ADD TO NEXT SPRINT</w:t>
       </w:r>
     </w:p>
     <w:p>

</xml_diff>